<commit_message>
Addition (Important docs) : completed Coversheet
</commit_message>
<xml_diff>
--- a/Important Docs - DELETE/Assessment Cover Sheet Template 2023 - Physics for Games - Task 2.docx
+++ b/Important Docs - DELETE/Assessment Cover Sheet Template 2023 - Physics for Games - Task 2.docx
@@ -129,14 +129,8 @@
             <w:placeholder>
               <w:docPart w:val="34DE06009A8440D8910CE7ECB689A1CE"/>
             </w:placeholder>
-            <w:showingPlcHdr/>
             <w:text/>
           </w:sdtPr>
-          <w:sdtEndPr>
-            <w:rPr>
-              <w:rStyle w:val="Style1"/>
-            </w:rPr>
-          </w:sdtEndPr>
           <w:sdtContent>
             <w:tc>
               <w:tcPr>
@@ -154,11 +148,11 @@
                 </w:pPr>
                 <w:r>
                   <w:rPr>
-                    <w:rStyle w:val="PlaceholderText"/>
+                    <w:rStyle w:val="Style1"/>
                     <w:sz w:val="20"/>
                     <w:szCs w:val="20"/>
                   </w:rPr>
-                  <w:t>Please enter your name.</w:t>
+                  <w:t>Justin Green</w:t>
                 </w:r>
               </w:p>
             </w:tc>
@@ -202,7 +196,6 @@
             <w:placeholder>
               <w:docPart w:val="1533A172DCE44AEA8611F796E7EB2A6F"/>
             </w:placeholder>
-            <w:showingPlcHdr/>
             <w:text/>
           </w:sdtPr>
           <w:sdtEndPr>
@@ -227,11 +220,11 @@
                 </w:pPr>
                 <w:r>
                   <w:rPr>
-                    <w:rStyle w:val="PlaceholderText"/>
+                    <w:rStyle w:val="Style1"/>
                     <w:sz w:val="20"/>
                     <w:szCs w:val="20"/>
                   </w:rPr>
-                  <w:t>Please enter your student number.</w:t>
+                  <w:t>213902</w:t>
                 </w:r>
               </w:p>
             </w:tc>
@@ -275,14 +268,8 @@
             <w:placeholder>
               <w:docPart w:val="831D2B9BE5B54B1288A274D02E9769D8"/>
             </w:placeholder>
-            <w:showingPlcHdr/>
             <w:text/>
           </w:sdtPr>
-          <w:sdtEndPr>
-            <w:rPr>
-              <w:rStyle w:val="Style1"/>
-            </w:rPr>
-          </w:sdtEndPr>
           <w:sdtContent>
             <w:tc>
               <w:tcPr>
@@ -299,19 +286,11 @@
                 </w:pPr>
                 <w:r>
                   <w:rPr>
-                    <w:rStyle w:val="PlaceholderText"/>
+                    <w:rStyle w:val="Style1"/>
                     <w:sz w:val="20"/>
                     <w:szCs w:val="20"/>
                   </w:rPr>
-                  <w:t>s######@students.aie</w:t>
-                </w:r>
-                <w:r>
-                  <w:rPr>
-                    <w:rStyle w:val="PlaceholderText"/>
-                    <w:sz w:val="20"/>
-                    <w:szCs w:val="20"/>
-                  </w:rPr>
-                  <w:t>.edu.au</w:t>
+                  <w:t>S213902@aie.students.edu.au</w:t>
                 </w:r>
               </w:p>
             </w:tc>
@@ -572,8 +551,18 @@
                     <w:sz w:val="20"/>
                     <w:szCs w:val="20"/>
                   </w:rPr>
-                  <w:t>Jesse James Donlevy</w:t>
+                  <w:t xml:space="preserve">Jesse James </w:t>
                 </w:r>
+                <w:proofErr w:type="spellStart"/>
+                <w:r>
+                  <w:rPr>
+                    <w:rStyle w:val="Style1"/>
+                    <w:sz w:val="20"/>
+                    <w:szCs w:val="20"/>
+                  </w:rPr>
+                  <w:t>Donlevy</w:t>
+                </w:r>
+                <w:proofErr w:type="spellEnd"/>
               </w:p>
             </w:tc>
           </w:sdtContent>
@@ -616,10 +605,8 @@
             <w:placeholder>
               <w:docPart w:val="F2536A1D56504D879687F34AE947B117"/>
             </w:placeholder>
-            <w:showingPlcHdr/>
             <w:text/>
           </w:sdtPr>
-          <w:sdtEndPr/>
           <w:sdtContent>
             <w:tc>
               <w:tcPr>
@@ -636,35 +623,17 @@
                 </w:pPr>
                 <w:r>
                   <w:rPr>
-                    <w:rStyle w:val="PlaceholderText"/>
+                    <w:rFonts w:ascii="Arial" w:hAnsi="Arial" w:cs="Arial"/>
                     <w:sz w:val="20"/>
                     <w:szCs w:val="20"/>
                   </w:rPr>
-                  <w:t>As defined by your teacher</w:t>
+                  <w:t>2</w:t>
                 </w:r>
                 <w:r>
                   <w:rPr>
-                    <w:rStyle w:val="PlaceholderText"/>
-                    <w:sz w:val="18"/>
-                    <w:szCs w:val="18"/>
+                    <w:rFonts w:ascii="Arial" w:hAnsi="Arial" w:cs="Arial"/>
                   </w:rPr>
-                  <w:t>/</w:t>
-                </w:r>
-                <w:r>
-                  <w:rPr>
-                    <w:rStyle w:val="PlaceholderText"/>
-                    <w:sz w:val="20"/>
-                    <w:szCs w:val="20"/>
-                  </w:rPr>
-                  <w:t>s</w:t>
-                </w:r>
-                <w:r>
-                  <w:rPr>
-                    <w:rStyle w:val="PlaceholderText"/>
-                    <w:sz w:val="20"/>
-                    <w:szCs w:val="20"/>
-                  </w:rPr>
-                  <w:t>.</w:t>
+                  <w:t>0/02/23</w:t>
                 </w:r>
               </w:p>
             </w:tc>
@@ -712,7 +681,6 @@
             </w:placeholder>
             <w:text/>
           </w:sdtPr>
-          <w:sdtEndPr/>
           <w:sdtContent>
             <w:tc>
               <w:tcPr>
@@ -785,7 +753,7 @@
             <w:sdt>
               <w:sdtPr>
                 <w:rPr>
-                  <w:rStyle w:val="Style1"/>
+                  <w:rStyle w:val="Header"/>
                   <w:sz w:val="20"/>
                   <w:szCs w:val="20"/>
                 </w:rPr>
@@ -793,22 +761,42 @@
                 <w:placeholder>
                   <w:docPart w:val="BF8AFD9C80E34DB88FFC6FEC32336045"/>
                 </w:placeholder>
-                <w:showingPlcHdr/>
                 <w:text/>
               </w:sdtPr>
-              <w:sdtEndPr>
-                <w:rPr>
-                  <w:rStyle w:val="Style1"/>
-                </w:rPr>
-              </w:sdtEndPr>
               <w:sdtContent>
                 <w:r>
                   <w:rPr>
-                    <w:rStyle w:val="PlaceholderText"/>
+                    <w:rStyle w:val="Header"/>
                     <w:sz w:val="20"/>
                     <w:szCs w:val="20"/>
                   </w:rPr>
-                  <w:t>Canvas/Drive location/file path</w:t>
+                  <w:t>Canvas/</w:t>
+                </w:r>
+                <w:proofErr w:type="spellStart"/>
+                <w:r>
+                  <w:rPr>
+                    <w:rStyle w:val="Header"/>
+                    <w:sz w:val="20"/>
+                    <w:szCs w:val="20"/>
+                  </w:rPr>
+                  <w:t>GameProgrammingYear</w:t>
+                </w:r>
+                <w:proofErr w:type="spellEnd"/>
+                <w:r>
+                  <w:rPr>
+                    <w:rStyle w:val="Header"/>
+                    <w:sz w:val="20"/>
+                    <w:szCs w:val="20"/>
+                  </w:rPr>
+                  <w:t xml:space="preserve"> 2/SYD/2023/Assignments Physics for Games-Task </w:t>
+                </w:r>
+                <w:r>
+                  <w:rPr>
+                    <w:rStyle w:val="Header"/>
+                    <w:sz w:val="20"/>
+                    <w:szCs w:val="20"/>
+                  </w:rPr>
+                  <w:t>2</w:t>
                 </w:r>
               </w:sdtContent>
             </w:sdt>
@@ -1229,12 +1217,11 @@
           </w:rPr>
           <w:id w:val="785697804"/>
           <w14:checkbox>
-            <w14:checked w14:val="0"/>
+            <w14:checked w14:val="1"/>
             <w14:checkedState w14:val="2612" w14:font="MS Gothic"/>
             <w14:uncheckedState w14:val="2610" w14:font="MS Gothic"/>
           </w14:checkbox>
         </w:sdtPr>
-        <w:sdtEndPr/>
         <w:sdtContent>
           <w:r>
             <w:rPr>
@@ -1243,7 +1230,7 @@
               <w:sz w:val="36"/>
               <w:szCs w:val="20"/>
             </w:rPr>
-            <w:t>☐</w:t>
+            <w:t>☒</w:t>
           </w:r>
         </w:sdtContent>
       </w:sdt>
@@ -1370,7 +1357,6 @@
           </w:placeholder>
           <w:showingPlcHdr/>
         </w:sdtPr>
-        <w:sdtEndPr/>
         <w:sdtContent>
           <w:r>
             <w:rPr>
@@ -1415,7 +1401,6 @@
           </w:placeholder>
           <w:showingPlcHdr/>
         </w:sdtPr>
-        <w:sdtEndPr/>
         <w:sdtContent>
           <w:r>
             <w:rPr>
@@ -1596,21 +1581,19 @@
           </w:rPr>
           <w:id w:val="1849211127"/>
           <w14:checkbox>
-            <w14:checked w14:val="0"/>
+            <w14:checked w14:val="1"/>
             <w14:checkedState w14:val="2612" w14:font="MS Gothic"/>
             <w14:uncheckedState w14:val="2610" w14:font="MS Gothic"/>
           </w14:checkbox>
         </w:sdtPr>
-        <w:sdtEndPr/>
         <w:sdtContent>
           <w:r>
             <w:rPr>
               <w:rFonts w:ascii="MS Gothic" w:eastAsia="MS Gothic" w:hAnsi="MS Gothic" w:cs="Arial" w:hint="eastAsia"/>
               <w:b/>
               <w:sz w:val="32"/>
-              <w:szCs w:val="18"/>
             </w:rPr>
-            <w:t>☐</w:t>
+            <w:t>☒</w:t>
           </w:r>
         </w:sdtContent>
       </w:sdt>
@@ -1621,63 +1604,92 @@
         </w:rPr>
         <w:t xml:space="preserve"> Class Diagrams:  </w:t>
       </w:r>
-      <w:r>
-        <w:rPr>
+    </w:p>
+    <w:p>
+      <w:pPr>
+        <w:pStyle w:val="ListParagraph"/>
+        <w:numPr>
+          <w:ilvl w:val="1"/>
+          <w:numId w:val="11"/>
+        </w:numPr>
+      </w:pPr>
+      <w:r>
+        <w:t>Submitted UML 2 style class diagram for custom physics engine.</w:t>
+      </w:r>
+    </w:p>
+    <w:p>
+      <w:pPr>
+        <w:pStyle w:val="ListParagraph"/>
+        <w:numPr>
+          <w:ilvl w:val="1"/>
+          <w:numId w:val="11"/>
+        </w:numPr>
+      </w:pPr>
+      <w:proofErr w:type="gramStart"/>
+      <w:r>
+        <w:t>Includes :</w:t>
+      </w:r>
+      <w:proofErr w:type="gramEnd"/>
+    </w:p>
+    <w:p>
+      <w:pPr>
+        <w:pStyle w:val="ListParagraph"/>
+        <w:numPr>
+          <w:ilvl w:val="2"/>
+          <w:numId w:val="11"/>
+        </w:numPr>
+      </w:pPr>
+      <w:r>
+        <w:t>physics systems classes</w:t>
+      </w:r>
+    </w:p>
+    <w:p>
+      <w:pPr>
+        <w:pStyle w:val="ListParagraph"/>
+        <w:numPr>
+          <w:ilvl w:val="2"/>
+          <w:numId w:val="11"/>
+        </w:numPr>
+      </w:pPr>
+      <w:r>
+        <w:t xml:space="preserve"> their properties</w:t>
+      </w:r>
+    </w:p>
+    <w:p>
+      <w:pPr>
+        <w:pStyle w:val="ListParagraph"/>
+        <w:numPr>
+          <w:ilvl w:val="2"/>
+          <w:numId w:val="11"/>
+        </w:numPr>
+      </w:pPr>
+      <w:r>
+        <w:t>Relationships</w:t>
+      </w:r>
+    </w:p>
+    <w:p>
+      <w:pPr>
+        <w:pStyle w:val="ListParagraph"/>
+        <w:numPr>
+          <w:ilvl w:val="2"/>
+          <w:numId w:val="11"/>
+        </w:numPr>
+      </w:pPr>
+      <w:r>
+        <w:t>how they interact together</w:t>
+      </w:r>
+    </w:p>
+    <w:p>
+      <w:pPr>
+        <w:pStyle w:val="ListParagraph"/>
+        <w:spacing w:after="0"/>
+        <w:rPr>
+          <w:rFonts w:ascii="Arial" w:hAnsi="Arial" w:cs="Arial"/>
+          <w:b/>
           <w:sz w:val="18"/>
           <w:szCs w:val="18"/>
         </w:rPr>
-        <w:br/>
-      </w:r>
-      <w:sdt>
-        <w:sdtPr>
-          <w:rPr>
-            <w:rStyle w:val="Style1"/>
-            <w:color w:val="808080" w:themeColor="background1" w:themeShade="80"/>
-            <w:sz w:val="18"/>
-            <w:szCs w:val="18"/>
-          </w:rPr>
-          <w:id w:val="400572391"/>
-          <w:placeholder>
-            <w:docPart w:val="493A744113BD4E4EBE1BD81031227CAC"/>
-          </w:placeholder>
-          <w:text w:multiLine="1"/>
-        </w:sdtPr>
-        <w:sdtEndPr>
-          <w:rPr>
-            <w:rStyle w:val="Style1"/>
-          </w:rPr>
-        </w:sdtEndPr>
-        <w:sdtContent>
-          <w:r>
-            <w:rPr>
-              <w:rStyle w:val="Style1"/>
-              <w:color w:val="808080" w:themeColor="background1" w:themeShade="80"/>
-              <w:sz w:val="18"/>
-              <w:szCs w:val="18"/>
-            </w:rPr>
-            <w:t>Create class diagrams for the Custom Physics Simulation that includes the physics system’s classes, their properties, relationships and how they interact together. Your class diagrams should be included in your documentation.</w:t>
-          </w:r>
-          <w:r>
-            <w:rPr>
-              <w:rStyle w:val="Style1"/>
-              <w:color w:val="808080" w:themeColor="background1" w:themeShade="80"/>
-              <w:sz w:val="18"/>
-              <w:szCs w:val="18"/>
-            </w:rPr>
-            <w:br/>
-          </w:r>
-          <w:r>
-            <w:rPr>
-              <w:rStyle w:val="Style1"/>
-              <w:color w:val="808080" w:themeColor="background1" w:themeShade="80"/>
-              <w:sz w:val="18"/>
-              <w:szCs w:val="18"/>
-            </w:rPr>
-            <w:br/>
-            <w:t>In a few short sentences or dot points, please describe what you submitted for this part of the assessment</w:t>
-          </w:r>
-        </w:sdtContent>
-      </w:sdt>
+      </w:pPr>
     </w:p>
     <w:p>
       <w:pPr>
@@ -1688,7 +1700,7 @@
         </w:numPr>
         <w:spacing w:after="0"/>
         <w:rPr>
-          <w:rStyle w:val="Style1"/>
+          <w:rStyle w:val="HeaderChar"/>
           <w:rFonts w:ascii="Arial" w:hAnsi="Arial" w:cs="Arial"/>
           <w:b/>
           <w:sz w:val="18"/>
@@ -1704,21 +1716,19 @@
           </w:rPr>
           <w:id w:val="-409921034"/>
           <w14:checkbox>
-            <w14:checked w14:val="0"/>
+            <w14:checked w14:val="1"/>
             <w14:checkedState w14:val="2612" w14:font="MS Gothic"/>
             <w14:uncheckedState w14:val="2610" w14:font="MS Gothic"/>
           </w14:checkbox>
         </w:sdtPr>
-        <w:sdtEndPr/>
         <w:sdtContent>
           <w:r>
             <w:rPr>
               <w:rFonts w:ascii="MS Gothic" w:eastAsia="MS Gothic" w:hAnsi="MS Gothic" w:cs="Arial" w:hint="eastAsia"/>
               <w:b/>
               <w:sz w:val="32"/>
-              <w:szCs w:val="18"/>
             </w:rPr>
-            <w:t>☐</w:t>
+            <w:t>☒</w:t>
           </w:r>
         </w:sdtContent>
       </w:sdt>
@@ -1729,121 +1739,83 @@
         </w:rPr>
         <w:t xml:space="preserve"> Documentation: </w:t>
       </w:r>
-      <w:r>
-        <w:rPr>
-          <w:sz w:val="18"/>
-          <w:szCs w:val="18"/>
-        </w:rPr>
-        <w:br/>
-      </w:r>
-      <w:sdt>
-        <w:sdtPr>
-          <w:rPr>
-            <w:rStyle w:val="HeaderChar"/>
-            <w:color w:val="808080" w:themeColor="background1" w:themeShade="80"/>
-            <w:sz w:val="18"/>
-            <w:szCs w:val="18"/>
-          </w:rPr>
-          <w:id w:val="-225375227"/>
-          <w:placeholder>
-            <w:docPart w:val="23FF8A74B9714434BB8A100E4E9555CF"/>
-          </w:placeholder>
-          <w:text w:multiLine="1"/>
-        </w:sdtPr>
-        <w:sdtEndPr>
-          <w:rPr>
-            <w:rStyle w:val="HeaderChar"/>
-          </w:rPr>
-        </w:sdtEndPr>
-        <w:sdtContent>
-          <w:r>
-            <w:rPr>
-              <w:rStyle w:val="HeaderChar"/>
-              <w:color w:val="808080" w:themeColor="background1" w:themeShade="80"/>
-              <w:sz w:val="18"/>
-              <w:szCs w:val="18"/>
-            </w:rPr>
-            <w:t>Write documentation for your physics system that includes:</w:t>
-          </w:r>
-          <w:r>
-            <w:rPr>
-              <w:rStyle w:val="HeaderChar"/>
-              <w:color w:val="808080" w:themeColor="background1" w:themeShade="80"/>
-              <w:sz w:val="18"/>
-              <w:szCs w:val="18"/>
-            </w:rPr>
-            <w:br/>
-            <w:t>- References and research material used to influence the creation of the Custom Physics Simulation</w:t>
-          </w:r>
-          <w:r>
-            <w:rPr>
-              <w:rStyle w:val="HeaderChar"/>
-              <w:color w:val="808080" w:themeColor="background1" w:themeShade="80"/>
-              <w:sz w:val="18"/>
-              <w:szCs w:val="18"/>
-            </w:rPr>
-            <w:br/>
-            <w:t>- What the Custom Physics Simulation is demonstrating and how the physical bodies are interacting together</w:t>
-          </w:r>
-          <w:r>
-            <w:rPr>
-              <w:rStyle w:val="HeaderChar"/>
-              <w:color w:val="808080" w:themeColor="background1" w:themeShade="80"/>
-              <w:sz w:val="18"/>
-              <w:szCs w:val="18"/>
-            </w:rPr>
-            <w:br/>
-            <w:t>- Third-party libraries used to create the Custom Physics Simulation, if any</w:t>
-          </w:r>
-          <w:r>
-            <w:rPr>
-              <w:rStyle w:val="HeaderChar"/>
-              <w:color w:val="808080" w:themeColor="background1" w:themeShade="80"/>
-              <w:sz w:val="18"/>
-              <w:szCs w:val="18"/>
-            </w:rPr>
-            <w:br/>
-            <w:t>- What improvements could be made to the Custom Physics Simulation to support further features and more accurate simulations</w:t>
-          </w:r>
-          <w:r>
-            <w:rPr>
-              <w:rStyle w:val="HeaderChar"/>
-              <w:color w:val="808080" w:themeColor="background1" w:themeShade="80"/>
-              <w:sz w:val="18"/>
-              <w:szCs w:val="18"/>
-            </w:rPr>
-            <w:br/>
-          </w:r>
-          <w:r>
-            <w:rPr>
-              <w:rStyle w:val="HeaderChar"/>
-              <w:color w:val="808080" w:themeColor="background1" w:themeShade="80"/>
-              <w:sz w:val="18"/>
-              <w:szCs w:val="18"/>
-            </w:rPr>
-            <w:br/>
-            <w:t>In a few short sentences or dot points, please describe what you submitted for this part of the assessment.</w:t>
-          </w:r>
-          <w:r>
-            <w:rPr>
-              <w:rStyle w:val="HeaderChar"/>
-              <w:color w:val="808080" w:themeColor="background1" w:themeShade="80"/>
-              <w:sz w:val="18"/>
-              <w:szCs w:val="18"/>
-            </w:rPr>
-            <w:br/>
-          </w:r>
-        </w:sdtContent>
-      </w:sdt>
-      <w:r>
-        <w:rPr>
-          <w:rStyle w:val="Style1"/>
-          <w:color w:val="808080" w:themeColor="background1" w:themeShade="80"/>
-          <w:sz w:val="18"/>
-          <w:szCs w:val="18"/>
-        </w:rPr>
-        <w:t xml:space="preserve"> </w:t>
-      </w:r>
+    </w:p>
+    <w:p>
+      <w:pPr>
+        <w:pStyle w:val="ListParagraph"/>
+        <w:numPr>
+          <w:ilvl w:val="1"/>
+          <w:numId w:val="10"/>
+        </w:numPr>
+      </w:pPr>
+      <w:r>
+        <w:t>Wrote documentation for physics system.</w:t>
+      </w:r>
+    </w:p>
+    <w:p>
+      <w:pPr>
+        <w:pStyle w:val="ListParagraph"/>
+        <w:numPr>
+          <w:ilvl w:val="1"/>
+          <w:numId w:val="10"/>
+        </w:numPr>
+      </w:pPr>
+      <w:r>
+        <w:t>Includes:</w:t>
+      </w:r>
+    </w:p>
+    <w:p>
+      <w:pPr>
+        <w:pStyle w:val="ListParagraph"/>
+        <w:numPr>
+          <w:ilvl w:val="2"/>
+          <w:numId w:val="10"/>
+        </w:numPr>
+      </w:pPr>
+      <w:r>
+        <w:t xml:space="preserve"> references and research material which was used to influence the creation of the custom physics simulation</w:t>
+      </w:r>
+    </w:p>
+    <w:p>
+      <w:pPr>
+        <w:pStyle w:val="ListParagraph"/>
+        <w:numPr>
+          <w:ilvl w:val="2"/>
+          <w:numId w:val="10"/>
+        </w:numPr>
+      </w:pPr>
+      <w:r>
+        <w:t>Explanation of what the physics simulation is demonstrating and how rigid bodies interact.</w:t>
+      </w:r>
+    </w:p>
+    <w:p>
+      <w:pPr>
+        <w:pStyle w:val="ListParagraph"/>
+        <w:numPr>
+          <w:ilvl w:val="2"/>
+          <w:numId w:val="10"/>
+        </w:numPr>
+      </w:pPr>
+      <w:r>
+        <w:t>Third party libraries involved.</w:t>
+      </w:r>
+    </w:p>
+    <w:p>
+      <w:pPr>
+        <w:pStyle w:val="ListParagraph"/>
+        <w:numPr>
+          <w:ilvl w:val="2"/>
+          <w:numId w:val="10"/>
+        </w:numPr>
+      </w:pPr>
+      <w:r>
+        <w:t xml:space="preserve">Improvements that could be made to the custom physics </w:t>
+      </w:r>
+      <w:proofErr w:type="gramStart"/>
+      <w:r>
+        <w:t>simulation</w:t>
+      </w:r>
+      <w:proofErr w:type="gramEnd"/>
     </w:p>
     <w:p>
       <w:pPr>
@@ -2068,7 +2040,6 @@
           </w:placeholder>
           <w:showingPlcHdr/>
         </w:sdtPr>
-        <w:sdtEndPr/>
         <w:sdtContent>
           <w:r>
             <w:rPr>
@@ -2113,7 +2084,6 @@
           </w:placeholder>
           <w:showingPlcHdr/>
         </w:sdtPr>
-        <w:sdtEndPr/>
         <w:sdtContent>
           <w:r>
             <w:rPr>
@@ -2485,7 +2455,7 @@
   <w:abstractNum w:abstractNumId="1" w15:restartNumberingAfterBreak="0">
     <w:nsid w:val="26CE7830"/>
     <w:multiLevelType w:val="hybridMultilevel"/>
-    <w:tmpl w:val="53F69E84"/>
+    <w:tmpl w:val="FAAAEE6C"/>
     <w:lvl w:ilvl="0" w:tplc="0C090001">
       <w:start w:val="1"/>
       <w:numFmt w:val="bullet"/>
@@ -2498,7 +2468,7 @@
         <w:rFonts w:ascii="Symbol" w:hAnsi="Symbol" w:hint="default"/>
       </w:rPr>
     </w:lvl>
-    <w:lvl w:ilvl="1" w:tplc="0C090003" w:tentative="1">
+    <w:lvl w:ilvl="1" w:tplc="0C090003">
       <w:start w:val="1"/>
       <w:numFmt w:val="bullet"/>
       <w:lvlText w:val="o"/>
@@ -2510,7 +2480,7 @@
         <w:rFonts w:ascii="Courier New" w:hAnsi="Courier New" w:cs="Courier New" w:hint="default"/>
       </w:rPr>
     </w:lvl>
-    <w:lvl w:ilvl="2" w:tplc="0C090005" w:tentative="1">
+    <w:lvl w:ilvl="2" w:tplc="0C090005">
       <w:start w:val="1"/>
       <w:numFmt w:val="bullet"/>
       <w:lvlText w:val=""/>
@@ -2971,7 +2941,7 @@
         <w:rFonts w:hint="default"/>
       </w:rPr>
     </w:lvl>
-    <w:lvl w:ilvl="1" w:tplc="FFFFFFFF" w:tentative="1">
+    <w:lvl w:ilvl="1" w:tplc="FFFFFFFF">
       <w:start w:val="1"/>
       <w:numFmt w:val="bullet"/>
       <w:lvlText w:val="o"/>
@@ -2983,7 +2953,7 @@
         <w:rFonts w:ascii="Courier New" w:hAnsi="Courier New" w:cs="Courier New" w:hint="default"/>
       </w:rPr>
     </w:lvl>
-    <w:lvl w:ilvl="2" w:tplc="FFFFFFFF" w:tentative="1">
+    <w:lvl w:ilvl="2" w:tplc="FFFFFFFF">
       <w:start w:val="1"/>
       <w:numFmt w:val="bullet"/>
       <w:lvlText w:val=""/>
@@ -3182,6 +3152,119 @@
     </w:lvl>
   </w:abstractNum>
   <w:abstractNum w:abstractNumId="8" w15:restartNumberingAfterBreak="0">
+    <w:nsid w:val="637F45CA"/>
+    <w:multiLevelType w:val="hybridMultilevel"/>
+    <w:tmpl w:val="D492912C"/>
+    <w:lvl w:ilvl="0" w:tplc="0C090001">
+      <w:start w:val="1"/>
+      <w:numFmt w:val="bullet"/>
+      <w:lvlText w:val=""/>
+      <w:lvlJc w:val="left"/>
+      <w:pPr>
+        <w:ind w:left="1080" w:hanging="360"/>
+      </w:pPr>
+      <w:rPr>
+        <w:rFonts w:ascii="Symbol" w:hAnsi="Symbol" w:hint="default"/>
+      </w:rPr>
+    </w:lvl>
+    <w:lvl w:ilvl="1" w:tplc="FFFFFFFF" w:tentative="1">
+      <w:start w:val="1"/>
+      <w:numFmt w:val="bullet"/>
+      <w:lvlText w:val="o"/>
+      <w:lvlJc w:val="left"/>
+      <w:pPr>
+        <w:ind w:left="1800" w:hanging="360"/>
+      </w:pPr>
+      <w:rPr>
+        <w:rFonts w:ascii="Courier New" w:hAnsi="Courier New" w:cs="Courier New" w:hint="default"/>
+      </w:rPr>
+    </w:lvl>
+    <w:lvl w:ilvl="2" w:tplc="FFFFFFFF" w:tentative="1">
+      <w:start w:val="1"/>
+      <w:numFmt w:val="bullet"/>
+      <w:lvlText w:val=""/>
+      <w:lvlJc w:val="left"/>
+      <w:pPr>
+        <w:ind w:left="2520" w:hanging="360"/>
+      </w:pPr>
+      <w:rPr>
+        <w:rFonts w:ascii="Wingdings" w:hAnsi="Wingdings" w:hint="default"/>
+      </w:rPr>
+    </w:lvl>
+    <w:lvl w:ilvl="3" w:tplc="FFFFFFFF" w:tentative="1">
+      <w:start w:val="1"/>
+      <w:numFmt w:val="bullet"/>
+      <w:lvlText w:val=""/>
+      <w:lvlJc w:val="left"/>
+      <w:pPr>
+        <w:ind w:left="3240" w:hanging="360"/>
+      </w:pPr>
+      <w:rPr>
+        <w:rFonts w:ascii="Symbol" w:hAnsi="Symbol" w:hint="default"/>
+      </w:rPr>
+    </w:lvl>
+    <w:lvl w:ilvl="4" w:tplc="FFFFFFFF" w:tentative="1">
+      <w:start w:val="1"/>
+      <w:numFmt w:val="bullet"/>
+      <w:lvlText w:val="o"/>
+      <w:lvlJc w:val="left"/>
+      <w:pPr>
+        <w:ind w:left="3960" w:hanging="360"/>
+      </w:pPr>
+      <w:rPr>
+        <w:rFonts w:ascii="Courier New" w:hAnsi="Courier New" w:cs="Courier New" w:hint="default"/>
+      </w:rPr>
+    </w:lvl>
+    <w:lvl w:ilvl="5" w:tplc="FFFFFFFF" w:tentative="1">
+      <w:start w:val="1"/>
+      <w:numFmt w:val="bullet"/>
+      <w:lvlText w:val=""/>
+      <w:lvlJc w:val="left"/>
+      <w:pPr>
+        <w:ind w:left="4680" w:hanging="360"/>
+      </w:pPr>
+      <w:rPr>
+        <w:rFonts w:ascii="Wingdings" w:hAnsi="Wingdings" w:hint="default"/>
+      </w:rPr>
+    </w:lvl>
+    <w:lvl w:ilvl="6" w:tplc="FFFFFFFF" w:tentative="1">
+      <w:start w:val="1"/>
+      <w:numFmt w:val="bullet"/>
+      <w:lvlText w:val=""/>
+      <w:lvlJc w:val="left"/>
+      <w:pPr>
+        <w:ind w:left="5400" w:hanging="360"/>
+      </w:pPr>
+      <w:rPr>
+        <w:rFonts w:ascii="Symbol" w:hAnsi="Symbol" w:hint="default"/>
+      </w:rPr>
+    </w:lvl>
+    <w:lvl w:ilvl="7" w:tplc="FFFFFFFF" w:tentative="1">
+      <w:start w:val="1"/>
+      <w:numFmt w:val="bullet"/>
+      <w:lvlText w:val="o"/>
+      <w:lvlJc w:val="left"/>
+      <w:pPr>
+        <w:ind w:left="6120" w:hanging="360"/>
+      </w:pPr>
+      <w:rPr>
+        <w:rFonts w:ascii="Courier New" w:hAnsi="Courier New" w:cs="Courier New" w:hint="default"/>
+      </w:rPr>
+    </w:lvl>
+    <w:lvl w:ilvl="8" w:tplc="FFFFFFFF" w:tentative="1">
+      <w:start w:val="1"/>
+      <w:numFmt w:val="bullet"/>
+      <w:lvlText w:val=""/>
+      <w:lvlJc w:val="left"/>
+      <w:pPr>
+        <w:ind w:left="6840" w:hanging="360"/>
+      </w:pPr>
+      <w:rPr>
+        <w:rFonts w:ascii="Wingdings" w:hAnsi="Wingdings" w:hint="default"/>
+      </w:rPr>
+    </w:lvl>
+  </w:abstractNum>
+  <w:abstractNum w:abstractNumId="9" w15:restartNumberingAfterBreak="0">
     <w:nsid w:val="6D580E02"/>
     <w:multiLevelType w:val="multilevel"/>
     <w:tmpl w:val="24F8C748"/>
@@ -3330,7 +3413,7 @@
       </w:rPr>
     </w:lvl>
   </w:abstractNum>
-  <w:abstractNum w:abstractNumId="9" w15:restartNumberingAfterBreak="0">
+  <w:abstractNum w:abstractNumId="10" w15:restartNumberingAfterBreak="0">
     <w:nsid w:val="79C42FDF"/>
     <w:multiLevelType w:val="hybridMultilevel"/>
     <w:tmpl w:val="53E4A99A"/>
@@ -3443,11 +3526,124 @@
       </w:rPr>
     </w:lvl>
   </w:abstractNum>
+  <w:abstractNum w:abstractNumId="11" w15:restartNumberingAfterBreak="0">
+    <w:nsid w:val="7C2D1398"/>
+    <w:multiLevelType w:val="hybridMultilevel"/>
+    <w:tmpl w:val="FD8C84DC"/>
+    <w:lvl w:ilvl="0" w:tplc="FFFFFFFF">
+      <w:start w:val="1"/>
+      <w:numFmt w:val="bullet"/>
+      <w:lvlText w:val=""/>
+      <w:lvlJc w:val="left"/>
+      <w:pPr>
+        <w:ind w:left="720" w:hanging="360"/>
+      </w:pPr>
+      <w:rPr>
+        <w:rFonts w:ascii="Symbol" w:hAnsi="Symbol" w:hint="default"/>
+      </w:rPr>
+    </w:lvl>
+    <w:lvl w:ilvl="1" w:tplc="0C090001">
+      <w:start w:val="1"/>
+      <w:numFmt w:val="bullet"/>
+      <w:lvlText w:val=""/>
+      <w:lvlJc w:val="left"/>
+      <w:pPr>
+        <w:ind w:left="1440" w:hanging="360"/>
+      </w:pPr>
+      <w:rPr>
+        <w:rFonts w:ascii="Symbol" w:hAnsi="Symbol" w:hint="default"/>
+      </w:rPr>
+    </w:lvl>
+    <w:lvl w:ilvl="2" w:tplc="FFFFFFFF" w:tentative="1">
+      <w:start w:val="1"/>
+      <w:numFmt w:val="bullet"/>
+      <w:lvlText w:val=""/>
+      <w:lvlJc w:val="left"/>
+      <w:pPr>
+        <w:ind w:left="2160" w:hanging="360"/>
+      </w:pPr>
+      <w:rPr>
+        <w:rFonts w:ascii="Wingdings" w:hAnsi="Wingdings" w:hint="default"/>
+      </w:rPr>
+    </w:lvl>
+    <w:lvl w:ilvl="3" w:tplc="FFFFFFFF" w:tentative="1">
+      <w:start w:val="1"/>
+      <w:numFmt w:val="bullet"/>
+      <w:lvlText w:val=""/>
+      <w:lvlJc w:val="left"/>
+      <w:pPr>
+        <w:ind w:left="2880" w:hanging="360"/>
+      </w:pPr>
+      <w:rPr>
+        <w:rFonts w:ascii="Symbol" w:hAnsi="Symbol" w:hint="default"/>
+      </w:rPr>
+    </w:lvl>
+    <w:lvl w:ilvl="4" w:tplc="FFFFFFFF" w:tentative="1">
+      <w:start w:val="1"/>
+      <w:numFmt w:val="bullet"/>
+      <w:lvlText w:val="o"/>
+      <w:lvlJc w:val="left"/>
+      <w:pPr>
+        <w:ind w:left="3600" w:hanging="360"/>
+      </w:pPr>
+      <w:rPr>
+        <w:rFonts w:ascii="Courier New" w:hAnsi="Courier New" w:cs="Courier New" w:hint="default"/>
+      </w:rPr>
+    </w:lvl>
+    <w:lvl w:ilvl="5" w:tplc="FFFFFFFF" w:tentative="1">
+      <w:start w:val="1"/>
+      <w:numFmt w:val="bullet"/>
+      <w:lvlText w:val=""/>
+      <w:lvlJc w:val="left"/>
+      <w:pPr>
+        <w:ind w:left="4320" w:hanging="360"/>
+      </w:pPr>
+      <w:rPr>
+        <w:rFonts w:ascii="Wingdings" w:hAnsi="Wingdings" w:hint="default"/>
+      </w:rPr>
+    </w:lvl>
+    <w:lvl w:ilvl="6" w:tplc="FFFFFFFF" w:tentative="1">
+      <w:start w:val="1"/>
+      <w:numFmt w:val="bullet"/>
+      <w:lvlText w:val=""/>
+      <w:lvlJc w:val="left"/>
+      <w:pPr>
+        <w:ind w:left="5040" w:hanging="360"/>
+      </w:pPr>
+      <w:rPr>
+        <w:rFonts w:ascii="Symbol" w:hAnsi="Symbol" w:hint="default"/>
+      </w:rPr>
+    </w:lvl>
+    <w:lvl w:ilvl="7" w:tplc="FFFFFFFF" w:tentative="1">
+      <w:start w:val="1"/>
+      <w:numFmt w:val="bullet"/>
+      <w:lvlText w:val="o"/>
+      <w:lvlJc w:val="left"/>
+      <w:pPr>
+        <w:ind w:left="5760" w:hanging="360"/>
+      </w:pPr>
+      <w:rPr>
+        <w:rFonts w:ascii="Courier New" w:hAnsi="Courier New" w:cs="Courier New" w:hint="default"/>
+      </w:rPr>
+    </w:lvl>
+    <w:lvl w:ilvl="8" w:tplc="FFFFFFFF" w:tentative="1">
+      <w:start w:val="1"/>
+      <w:numFmt w:val="bullet"/>
+      <w:lvlText w:val=""/>
+      <w:lvlJc w:val="left"/>
+      <w:pPr>
+        <w:ind w:left="6480" w:hanging="360"/>
+      </w:pPr>
+      <w:rPr>
+        <w:rFonts w:ascii="Wingdings" w:hAnsi="Wingdings" w:hint="default"/>
+      </w:rPr>
+    </w:lvl>
+  </w:abstractNum>
   <w:num w:numId="1" w16cid:durableId="2080010193">
-    <w:abstractNumId w:val="9"/>
+    <w:abstractNumId w:val="10"/>
   </w:num>
   <w:num w:numId="2" w16cid:durableId="230703269">
-    <w:abstractNumId w:val="8"/>
+    <w:abstractNumId w:val="9"/>
   </w:num>
   <w:num w:numId="3" w16cid:durableId="1615022219">
     <w:abstractNumId w:val="4"/>
@@ -3478,6 +3674,12 @@
   </w:num>
   <w:num w:numId="11" w16cid:durableId="851844725">
     <w:abstractNumId w:val="1"/>
+  </w:num>
+  <w:num w:numId="12" w16cid:durableId="569119340">
+    <w:abstractNumId w:val="8"/>
+  </w:num>
+  <w:num w:numId="13" w16cid:durableId="1457138396">
+    <w:abstractNumId w:val="11"/>
   </w:num>
 </w:numbering>
 </file>
@@ -4531,108 +4733,6 @@
         </w:p>
       </w:docPartBody>
     </w:docPart>
-    <w:docPart>
-      <w:docPartPr>
-        <w:name w:val="493A744113BD4E4EBE1BD81031227CAC"/>
-        <w:category>
-          <w:name w:val="General"/>
-          <w:gallery w:val="placeholder"/>
-        </w:category>
-        <w:types>
-          <w:type w:val="bbPlcHdr"/>
-        </w:types>
-        <w:behaviors>
-          <w:behavior w:val="content"/>
-        </w:behaviors>
-        <w:guid w:val="{5BB6E2BA-C245-4383-A4E4-FBFF44F3D232}"/>
-      </w:docPartPr>
-      <w:docPartBody>
-        <w:p>
-          <w:pPr>
-            <w:pStyle w:val="493A744113BD4E4EBE1BD81031227CAC"/>
-          </w:pPr>
-          <w:r>
-            <w:rPr>
-              <w:rStyle w:val="Style1"/>
-              <w:color w:val="808080" w:themeColor="background1" w:themeShade="80"/>
-              <w:sz w:val="18"/>
-              <w:szCs w:val="18"/>
-            </w:rPr>
-            <w:t xml:space="preserve">Write a custom physics systems and demonstrate its uses in a stand-alone real-time application. </w:t>
-          </w:r>
-          <w:r>
-            <w:rPr>
-              <w:rStyle w:val="Style1"/>
-              <w:color w:val="808080" w:themeColor="background1" w:themeShade="80"/>
-              <w:sz w:val="18"/>
-              <w:szCs w:val="18"/>
-            </w:rPr>
-            <w:br/>
-          </w:r>
-          <w:r>
-            <w:rPr>
-              <w:rStyle w:val="PlaceholderText"/>
-              <w:color w:val="808080" w:themeColor="background1" w:themeShade="80"/>
-              <w:sz w:val="18"/>
-              <w:szCs w:val="18"/>
-            </w:rPr>
-            <w:br/>
-            <w:t>In a few short sentences or dot points, please explain what you submitted for this part of the assessment.</w:t>
-          </w:r>
-        </w:p>
-      </w:docPartBody>
-    </w:docPart>
-    <w:docPart>
-      <w:docPartPr>
-        <w:name w:val="23FF8A74B9714434BB8A100E4E9555CF"/>
-        <w:category>
-          <w:name w:val="General"/>
-          <w:gallery w:val="placeholder"/>
-        </w:category>
-        <w:types>
-          <w:type w:val="bbPlcHdr"/>
-        </w:types>
-        <w:behaviors>
-          <w:behavior w:val="content"/>
-        </w:behaviors>
-        <w:guid w:val="{71A9C505-F8A3-4A80-BA62-3E2262A89232}"/>
-      </w:docPartPr>
-      <w:docPartBody>
-        <w:p>
-          <w:pPr>
-            <w:pStyle w:val="23FF8A74B9714434BB8A100E4E9555CF"/>
-          </w:pPr>
-          <w:r>
-            <w:rPr>
-              <w:rStyle w:val="Style1"/>
-              <w:color w:val="808080" w:themeColor="background1" w:themeShade="80"/>
-              <w:sz w:val="18"/>
-              <w:szCs w:val="18"/>
-            </w:rPr>
-            <w:t xml:space="preserve">In your custom physics engine, implement static and dynamic rigid body physics, and demonstrate static and dynamic rigid bodies interacting with each other. </w:t>
-          </w:r>
-          <w:r>
-            <w:rPr>
-              <w:rStyle w:val="Style1"/>
-              <w:color w:val="808080" w:themeColor="background1" w:themeShade="80"/>
-              <w:sz w:val="18"/>
-              <w:szCs w:val="18"/>
-            </w:rPr>
-            <w:br/>
-          </w:r>
-          <w:r>
-            <w:rPr>
-              <w:rStyle w:val="PlaceholderText"/>
-              <w:color w:val="808080" w:themeColor="background1" w:themeShade="80"/>
-              <w:sz w:val="18"/>
-              <w:szCs w:val="18"/>
-            </w:rPr>
-            <w:br/>
-            <w:t>In a few short sentences or dot points, please describe what you submitted for this part of the assessment.</w:t>
-          </w:r>
-        </w:p>
-      </w:docPartBody>
-    </w:docPart>
   </w:docParts>
 </w:glossaryDocument>
 </file>
@@ -4730,6 +4830,7 @@
   <w:rsids>
     <w:rsidRoot w:val="00032B9A"/>
     <w:rsid w:val="00032B9A"/>
+    <w:rsid w:val="000B59A3"/>
     <w:rsid w:val="00184E8C"/>
     <w:rsid w:val="00275DBD"/>
     <w:rsid w:val="002939ED"/>
@@ -5655,6 +5756,21 @@
 </file>
 
 <file path=customXml/item2.xml><?xml version="1.0" encoding="utf-8"?>
+<?mso-contentType ?>
+<FormTemplates xmlns="http://schemas.microsoft.com/sharepoint/v3/contenttype/forms">
+  <Display>DocumentLibraryForm</Display>
+  <Edit>DocumentLibraryForm</Edit>
+  <New>DocumentLibraryForm</New>
+</FormTemplates>
+</file>
+
+<file path=customXml/item3.xml><?xml version="1.0" encoding="utf-8"?>
+<p:properties xmlns:p="http://schemas.microsoft.com/office/2006/metadata/properties" xmlns:xsi="http://www.w3.org/2001/XMLSchema-instance" xmlns:pc="http://schemas.microsoft.com/office/infopath/2007/PartnerControls">
+  <documentManagement/>
+</p:properties>
+</file>
+
+<file path=customXml/item4.xml><?xml version="1.0" encoding="utf-8"?>
 <ct:contentTypeSchema xmlns:ct="http://schemas.microsoft.com/office/2006/metadata/contentType" xmlns:ma="http://schemas.microsoft.com/office/2006/metadata/properties/metaAttributes" ct:_="" ma:_="" ma:contentTypeName="Document" ma:contentTypeID="0x01010028CF8863FE80D443862C766289D5C103" ma:contentTypeVersion="4" ma:contentTypeDescription="Create a new document." ma:contentTypeScope="" ma:versionID="78f3232c2cd56e48ae85c649a2b52d4d">
   <xsd:schema xmlns:xsd="http://www.w3.org/2001/XMLSchema" xmlns:xs="http://www.w3.org/2001/XMLSchema" xmlns:p="http://schemas.microsoft.com/office/2006/metadata/properties" xmlns:ns2="add2d6a7-7b55-4edd-8dbd-866f496cca7c" xmlns:ns3="909427d9-e6ba-4e64-8878-6b7e8f484364" targetNamespace="http://schemas.microsoft.com/office/2006/metadata/properties" ma:root="true" ma:fieldsID="0bab57c3a93c25f292cfee3d049e7457" ns2:_="" ns3:_="">
     <xsd:import namespace="add2d6a7-7b55-4edd-8dbd-866f496cca7c"/>
@@ -5819,21 +5935,6 @@
 </ct:contentTypeSchema>
 </file>
 
-<file path=customXml/item3.xml><?xml version="1.0" encoding="utf-8"?>
-<p:properties xmlns:p="http://schemas.microsoft.com/office/2006/metadata/properties" xmlns:xsi="http://www.w3.org/2001/XMLSchema-instance" xmlns:pc="http://schemas.microsoft.com/office/infopath/2007/PartnerControls">
-  <documentManagement/>
-</p:properties>
-</file>
-
-<file path=customXml/item4.xml><?xml version="1.0" encoding="utf-8"?>
-<?mso-contentType ?>
-<FormTemplates xmlns="http://schemas.microsoft.com/sharepoint/v3/contenttype/forms">
-  <Display>DocumentLibraryForm</Display>
-  <Edit>DocumentLibraryForm</Edit>
-  <New>DocumentLibraryForm</New>
-</FormTemplates>
-</file>
-
 <file path=customXml/itemProps1.xml><?xml version="1.0" encoding="utf-8"?>
 <ds:datastoreItem xmlns:ds="http://schemas.openxmlformats.org/officeDocument/2006/customXml" ds:itemID="{D7FEF915-896D-4ADE-A4DB-A4FB83268E54}">
   <ds:schemaRefs>
@@ -5843,6 +5944,23 @@
 </file>
 
 <file path=customXml/itemProps2.xml><?xml version="1.0" encoding="utf-8"?>
+<ds:datastoreItem xmlns:ds="http://schemas.openxmlformats.org/officeDocument/2006/customXml" ds:itemID="{A975B05F-192F-486E-A98D-D8AA50E9B853}">
+  <ds:schemaRefs>
+    <ds:schemaRef ds:uri="http://schemas.microsoft.com/sharepoint/v3/contenttype/forms"/>
+  </ds:schemaRefs>
+</ds:datastoreItem>
+</file>
+
+<file path=customXml/itemProps3.xml><?xml version="1.0" encoding="utf-8"?>
+<ds:datastoreItem xmlns:ds="http://schemas.openxmlformats.org/officeDocument/2006/customXml" ds:itemID="{EEC352E6-86DD-4D78-842A-66B3DA16D2E1}">
+  <ds:schemaRefs>
+    <ds:schemaRef ds:uri="http://schemas.microsoft.com/office/2006/metadata/properties"/>
+    <ds:schemaRef ds:uri="http://schemas.microsoft.com/office/infopath/2007/PartnerControls"/>
+  </ds:schemaRefs>
+</ds:datastoreItem>
+</file>
+
+<file path=customXml/itemProps4.xml><?xml version="1.0" encoding="utf-8"?>
 <ds:datastoreItem xmlns:ds="http://schemas.openxmlformats.org/officeDocument/2006/customXml" ds:itemID="{76D71A29-BD0B-42E2-AD75-350887C2B361}">
   <ds:schemaRefs>
     <ds:schemaRef ds:uri="http://schemas.microsoft.com/office/2006/metadata/contentType"/>
@@ -5859,29 +5977,4 @@
     <ds:schemaRef ds:uri="http://schemas.microsoft.com/internal/obd"/>
   </ds:schemaRefs>
 </ds:datastoreItem>
-</file>
-
-<file path=customXml/itemProps3.xml><?xml version="1.0" encoding="utf-8"?>
-<ds:datastoreItem xmlns:ds="http://schemas.openxmlformats.org/officeDocument/2006/customXml" ds:itemID="{EEC352E6-86DD-4D78-842A-66B3DA16D2E1}">
-  <ds:schemaRefs>
-    <ds:schemaRef ds:uri="http://schemas.openxmlformats.org/package/2006/metadata/core-properties"/>
-    <ds:schemaRef ds:uri="http://schemas.microsoft.com/office/2006/documentManagement/types"/>
-    <ds:schemaRef ds:uri="add2d6a7-7b55-4edd-8dbd-866f496cca7c"/>
-    <ds:schemaRef ds:uri="http://schemas.microsoft.com/office/2006/metadata/properties"/>
-    <ds:schemaRef ds:uri="http://purl.org/dc/elements/1.1/"/>
-    <ds:schemaRef ds:uri="http://www.w3.org/XML/1998/namespace"/>
-    <ds:schemaRef ds:uri="http://purl.org/dc/dcmitype/"/>
-    <ds:schemaRef ds:uri="http://purl.org/dc/terms/"/>
-    <ds:schemaRef ds:uri="http://schemas.microsoft.com/office/infopath/2007/PartnerControls"/>
-    <ds:schemaRef ds:uri="909427d9-e6ba-4e64-8878-6b7e8f484364"/>
-  </ds:schemaRefs>
-</ds:datastoreItem>
-</file>
-
-<file path=customXml/itemProps4.xml><?xml version="1.0" encoding="utf-8"?>
-<ds:datastoreItem xmlns:ds="http://schemas.openxmlformats.org/officeDocument/2006/customXml" ds:itemID="{A975B05F-192F-486E-A98D-D8AA50E9B853}">
-  <ds:schemaRefs>
-    <ds:schemaRef ds:uri="http://schemas.microsoft.com/sharepoint/v3/contenttype/forms"/>
-  </ds:schemaRefs>
-</ds:datastoreItem>
 </file>
</xml_diff>